<commit_message>
Adding submission for J of Data Science
</commit_message>
<xml_diff>
--- a/drafts/20230607_Trajectory_Differences_by_Cannabis_Use.docx
+++ b/drafts/20230607_Trajectory_Differences_by_Cannabis_Use.docx
@@ -1,6 +1,6 @@
 
 <file path=word/document.xml><?xml version="1.0" encoding="utf-8"?>
-<w:document xmlns:wpc="http://schemas.microsoft.com/office/word/2010/wordprocessingCanvas" xmlns:cx="http://schemas.microsoft.com/office/drawing/2014/chartex" xmlns:cx1="http://schemas.microsoft.com/office/drawing/2015/9/8/chartex" xmlns:cx2="http://schemas.microsoft.com/office/drawing/2015/10/21/chartex" xmlns:cx3="http://schemas.microsoft.com/office/drawing/2016/5/9/chartex" xmlns:cx4="http://schemas.microsoft.com/office/drawing/2016/5/10/chartex" xmlns:cx5="http://schemas.microsoft.com/office/drawing/2016/5/11/chartex" xmlns:cx6="http://schemas.microsoft.com/office/drawing/2016/5/12/chartex" xmlns:cx7="http://schemas.microsoft.com/office/drawing/2016/5/13/chartex" xmlns:cx8="http://schemas.microsoft.com/office/drawing/2016/5/14/chartex" xmlns:mc="http://schemas.openxmlformats.org/markup-compatibility/2006" xmlns:aink="http://schemas.microsoft.com/office/drawing/2016/ink" xmlns:am3d="http://schemas.microsoft.com/office/drawing/2017/model3d" xmlns:o="urn:schemas-microsoft-com:office:office" xmlns:oel="http://schemas.microsoft.com/office/2019/extlst" xmlns:r="http://schemas.openxmlformats.org/officeDocument/2006/relationships" xmlns:m="http://schemas.openxmlformats.org/officeDocument/2006/math" xmlns:v="urn:schemas-microsoft-com:vml" xmlns:wp14="http://schemas.microsoft.com/office/word/2010/wordprocessingDrawing" xmlns:wp="http://schemas.openxmlformats.org/drawingml/2006/wordprocessingDrawing" xmlns:w10="urn:schemas-microsoft-com:office:word" xmlns:w="http://schemas.openxmlformats.org/wordprocessingml/2006/main" xmlns:w14="http://schemas.microsoft.com/office/word/2010/wordml" xmlns:w15="http://schemas.microsoft.com/office/word/2012/wordml" xmlns:w16cex="http://schemas.microsoft.com/office/word/2018/wordml/cex" xmlns:w16cid="http://schemas.microsoft.com/office/word/2016/wordml/cid" xmlns:w16="http://schemas.microsoft.com/office/word/2018/wordml" xmlns:w16du="http://schemas.microsoft.com/office/word/2023/wordml/word16du" xmlns:w16sdtdh="http://schemas.microsoft.com/office/word/2020/wordml/sdtdatahash" xmlns:w16se="http://schemas.microsoft.com/office/word/2015/wordml/symex" xmlns:wpg="http://schemas.microsoft.com/office/word/2010/wordprocessingGroup" xmlns:wpi="http://schemas.microsoft.com/office/word/2010/wordprocessingInk" xmlns:wne="http://schemas.microsoft.com/office/word/2006/wordml" xmlns:wps="http://schemas.microsoft.com/office/word/2010/wordprocessingShape" mc:Ignorable="w14 w15 w16se w16cid w16 w16cex w16sdtdh wp14">
+<w:document xmlns:wpc="http://schemas.microsoft.com/office/word/2010/wordprocessingCanvas" xmlns:cx="http://schemas.microsoft.com/office/drawing/2014/chartex" xmlns:cx1="http://schemas.microsoft.com/office/drawing/2015/9/8/chartex" xmlns:cx2="http://schemas.microsoft.com/office/drawing/2015/10/21/chartex" xmlns:cx3="http://schemas.microsoft.com/office/drawing/2016/5/9/chartex" xmlns:cx4="http://schemas.microsoft.com/office/drawing/2016/5/10/chartex" xmlns:cx5="http://schemas.microsoft.com/office/drawing/2016/5/11/chartex" xmlns:cx6="http://schemas.microsoft.com/office/drawing/2016/5/12/chartex" xmlns:cx7="http://schemas.microsoft.com/office/drawing/2016/5/13/chartex" xmlns:cx8="http://schemas.microsoft.com/office/drawing/2016/5/14/chartex" xmlns:mc="http://schemas.openxmlformats.org/markup-compatibility/2006" xmlns:aink="http://schemas.microsoft.com/office/drawing/2016/ink" xmlns:am3d="http://schemas.microsoft.com/office/drawing/2017/model3d" xmlns:o="urn:schemas-microsoft-com:office:office" xmlns:oel="http://schemas.microsoft.com/office/2019/extlst" xmlns:r="http://schemas.openxmlformats.org/officeDocument/2006/relationships" xmlns:m="http://schemas.openxmlformats.org/officeDocument/2006/math" xmlns:v="urn:schemas-microsoft-com:vml" xmlns:wp14="http://schemas.microsoft.com/office/word/2010/wordprocessingDrawing" xmlns:wp="http://schemas.openxmlformats.org/drawingml/2006/wordprocessingDrawing" xmlns:w10="urn:schemas-microsoft-com:office:word" xmlns:w="http://schemas.openxmlformats.org/wordprocessingml/2006/main" xmlns:w14="http://schemas.microsoft.com/office/word/2010/wordml" xmlns:w15="http://schemas.microsoft.com/office/word/2012/wordml" xmlns:w16cex="http://schemas.microsoft.com/office/word/2018/wordml/cex" xmlns:w16cid="http://schemas.microsoft.com/office/word/2016/wordml/cid" xmlns:w16="http://schemas.microsoft.com/office/word/2018/wordml" xmlns:w16sdtdh="http://schemas.microsoft.com/office/word/2020/wordml/sdtdatahash" xmlns:w16se="http://schemas.microsoft.com/office/word/2015/wordml/symex" xmlns:wpg="http://schemas.microsoft.com/office/word/2010/wordprocessingGroup" xmlns:wpi="http://schemas.microsoft.com/office/word/2010/wordprocessingInk" xmlns:wne="http://schemas.microsoft.com/office/word/2006/wordml" xmlns:wps="http://schemas.microsoft.com/office/word/2010/wordprocessingShape" mc:Ignorable="w14 w15 w16se w16cid w16 w16cex w16sdtdh wp14">
   <w:body>
     <w:p>
       <w:pPr>
@@ -137,7 +137,25 @@
           <w:sz w:val="24"/>
           <w:szCs w:val="24"/>
         </w:rPr>
-        <w:t>Michael J. Kosnett, MD, MPH</w:t>
+        <w:t xml:space="preserve">Michael J. </w:t>
+      </w:r>
+      <w:proofErr w:type="spellStart"/>
+      <w:r>
+        <w:rPr>
+          <w:rFonts w:ascii="Times New Roman" w:hAnsi="Times New Roman" w:cs="Times New Roman"/>
+          <w:sz w:val="24"/>
+          <w:szCs w:val="24"/>
+        </w:rPr>
+        <w:t>Kosnett</w:t>
+      </w:r>
+      <w:proofErr w:type="spellEnd"/>
+      <w:r>
+        <w:rPr>
+          <w:rFonts w:ascii="Times New Roman" w:hAnsi="Times New Roman" w:cs="Times New Roman"/>
+          <w:sz w:val="24"/>
+          <w:szCs w:val="24"/>
+        </w:rPr>
+        <w:t>, MD, MPH</w:t>
       </w:r>
     </w:p>
     <w:p>
@@ -833,7 +851,25 @@
           <w:sz w:val="24"/>
           <w:szCs w:val="24"/>
         </w:rPr>
-        <w:t>, this measure may help to address public health concerns around recent cannabis use, roadside safety and occupational injury prevention.</w:t>
+        <w:t xml:space="preserve">, this measure may help to address public health concerns around recent cannabis use, roadside </w:t>
+      </w:r>
+      <w:proofErr w:type="gramStart"/>
+      <w:r>
+        <w:rPr>
+          <w:rFonts w:ascii="Times New Roman" w:hAnsi="Times New Roman" w:cs="Times New Roman"/>
+          <w:sz w:val="24"/>
+          <w:szCs w:val="24"/>
+        </w:rPr>
+        <w:t>safety</w:t>
+      </w:r>
+      <w:proofErr w:type="gramEnd"/>
+      <w:r>
+        <w:rPr>
+          <w:rFonts w:ascii="Times New Roman" w:hAnsi="Times New Roman" w:cs="Times New Roman"/>
+          <w:sz w:val="24"/>
+          <w:szCs w:val="24"/>
+        </w:rPr>
+        <w:t xml:space="preserve"> and occupational injury prevention.</w:t>
       </w:r>
     </w:p>
     <w:bookmarkEnd w:id="1"/>
@@ -3203,7 +3239,25 @@
           <w:sz w:val="24"/>
           <w:szCs w:val="24"/>
         </w:rPr>
-        <w:t xml:space="preserve">. This is similar to the </w:t>
+        <w:t xml:space="preserve">. This is </w:t>
+      </w:r>
+      <w:proofErr w:type="gramStart"/>
+      <w:r>
+        <w:rPr>
+          <w:rFonts w:ascii="Times New Roman" w:hAnsi="Times New Roman" w:cs="Times New Roman"/>
+          <w:sz w:val="24"/>
+          <w:szCs w:val="24"/>
+        </w:rPr>
+        <w:t>similar to</w:t>
+      </w:r>
+      <w:proofErr w:type="gramEnd"/>
+      <w:r>
+        <w:rPr>
+          <w:rFonts w:ascii="Times New Roman" w:hAnsi="Times New Roman" w:cs="Times New Roman"/>
+          <w:sz w:val="24"/>
+          <w:szCs w:val="24"/>
+        </w:rPr>
+        <w:t xml:space="preserve"> the </w:t>
       </w:r>
       <w:r>
         <w:rPr>
@@ -4161,7 +4215,16 @@
           <w:sz w:val="24"/>
           <w:szCs w:val="24"/>
         </w:rPr>
-        <w:t>Significant</w:t>
+        <w:t>Additionally, s</w:t>
+      </w:r>
+      <w:r>
+        <w:rPr>
+          <w:rFonts w:ascii="Times New Roman" w:hAnsi="Times New Roman" w:cs="Times New Roman"/>
+          <w:color w:val="000000"/>
+          <w:sz w:val="24"/>
+          <w:szCs w:val="24"/>
+        </w:rPr>
+        <w:t>ignificant</w:t>
       </w:r>
       <w:r>
         <w:rPr>
@@ -4234,6 +4297,7 @@
           <w:sz w:val="24"/>
           <w:szCs w:val="24"/>
         </w:rPr>
+        <w:lastRenderedPageBreak/>
         <w:t xml:space="preserve">The primary goal of this paper is to </w:t>
       </w:r>
       <w:r>
@@ -4353,16 +4417,7 @@
           <w:sz w:val="24"/>
           <w:szCs w:val="24"/>
         </w:rPr>
-        <w:t xml:space="preserve"> recent </w:t>
-      </w:r>
-      <w:r>
-        <w:rPr>
-          <w:rFonts w:ascii="Times New Roman" w:hAnsi="Times New Roman" w:cs="Times New Roman"/>
-          <w:sz w:val="24"/>
-          <w:szCs w:val="24"/>
-        </w:rPr>
-        <w:lastRenderedPageBreak/>
-        <w:t>cannabis use</w:t>
+        <w:t xml:space="preserve"> recent cannabis use</w:t>
       </w:r>
       <w:r>
         <w:rPr>
@@ -5008,7 +5063,16 @@
           <w:sz w:val="24"/>
           <w:szCs w:val="24"/>
         </w:rPr>
-        <w:t xml:space="preserve"> per week in the 30 days prior to enrollment; and no cannabis consumption was defined as not having used cannabis in the month prior to enrollment. Participants in the daily and occasional use groups were observed to </w:t>
+        <w:t xml:space="preserve"> per week in the 30 days prior to enrollment; and no cannabis consumption was defined as not having used cannabis in the month prior to enrollment. Participants in the daily and occasional use </w:t>
+      </w:r>
+      <w:r>
+        <w:rPr>
+          <w:rFonts w:ascii="Times New Roman" w:hAnsi="Times New Roman" w:cs="Times New Roman"/>
+          <w:sz w:val="24"/>
+          <w:szCs w:val="24"/>
+        </w:rPr>
+        <w:lastRenderedPageBreak/>
+        <w:t xml:space="preserve">groups were observed to </w:t>
       </w:r>
       <w:r>
         <w:rPr>
@@ -5062,16 +5126,7 @@
           <w:sz w:val="24"/>
           <w:szCs w:val="24"/>
         </w:rPr>
-        <w:t xml:space="preserve"> “the amount you commonly use for the effect you most </w:t>
-      </w:r>
-      <w:r>
-        <w:rPr>
-          <w:rFonts w:ascii="Times New Roman" w:hAnsi="Times New Roman" w:cs="Times New Roman"/>
-          <w:sz w:val="24"/>
-          <w:szCs w:val="24"/>
-        </w:rPr>
-        <w:lastRenderedPageBreak/>
-        <w:t>commonly desire</w:t>
+        <w:t xml:space="preserve"> “the amount you commonly use for the effect you most commonly desire</w:t>
       </w:r>
       <w:r>
         <w:rPr>
@@ -5353,7 +5408,25 @@
           <w:sz w:val="24"/>
           <w:szCs w:val="24"/>
         </w:rPr>
-        <w:t>In the sample of 84 participants used in this analysis, there were 29 participants in the no-use group, and 30 and 25 participants in the occasional and daily use groups, respectively. Participants ranged in age from 25.1 to 45.3 years with an average of 32 years (sd = 5.02);</w:t>
+        <w:t>In the sample of 84 participants used in this analysis, there were 29 participants in the no-use group, and 30 and 25 participants in the occasional and daily use groups, respectively. Participants ranged in age from 25.1 to 45.3 years with an average of 32 years (</w:t>
+      </w:r>
+      <w:proofErr w:type="spellStart"/>
+      <w:r>
+        <w:rPr>
+          <w:rFonts w:ascii="Times New Roman" w:hAnsi="Times New Roman" w:cs="Times New Roman"/>
+          <w:sz w:val="24"/>
+          <w:szCs w:val="24"/>
+        </w:rPr>
+        <w:t>sd</w:t>
+      </w:r>
+      <w:proofErr w:type="spellEnd"/>
+      <w:r>
+        <w:rPr>
+          <w:rFonts w:ascii="Times New Roman" w:hAnsi="Times New Roman" w:cs="Times New Roman"/>
+          <w:sz w:val="24"/>
+          <w:szCs w:val="24"/>
+        </w:rPr>
+        <w:t xml:space="preserve"> = 5.02);</w:t>
       </w:r>
       <w:r>
         <w:rPr>
@@ -5386,7 +5459,25 @@
           <w:sz w:val="24"/>
           <w:szCs w:val="24"/>
         </w:rPr>
-        <w:t xml:space="preserve"> (sd = 4.41); and </w:t>
+        <w:t xml:space="preserve"> (</w:t>
+      </w:r>
+      <w:proofErr w:type="spellStart"/>
+      <w:r>
+        <w:rPr>
+          <w:rFonts w:ascii="Times New Roman" w:hAnsi="Times New Roman" w:cs="Times New Roman"/>
+          <w:sz w:val="24"/>
+          <w:szCs w:val="24"/>
+        </w:rPr>
+        <w:t>sd</w:t>
+      </w:r>
+      <w:proofErr w:type="spellEnd"/>
+      <w:r>
+        <w:rPr>
+          <w:rFonts w:ascii="Times New Roman" w:hAnsi="Times New Roman" w:cs="Times New Roman"/>
+          <w:sz w:val="24"/>
+          <w:szCs w:val="24"/>
+        </w:rPr>
+        <w:t xml:space="preserve"> = 4.41); and </w:t>
       </w:r>
       <w:r>
         <w:rPr>
@@ -7756,6 +7847,7 @@
                 <w:b/>
                 <w:color w:val="000000"/>
               </w:rPr>
+              <w:lastRenderedPageBreak/>
               <w:t>Time Interval of pupillary measurements after initiation of cannabis smoking (mins)</w:t>
             </w:r>
           </w:p>
@@ -7999,7 +8091,6 @@
                 <w:color w:val="000000"/>
                 <w:vertAlign w:val="superscript"/>
               </w:rPr>
-              <w:lastRenderedPageBreak/>
               <w:t>1</w:t>
             </w:r>
             <w:r>
@@ -8059,7 +8150,23 @@
                 <w:rFonts w:ascii="Times New Roman" w:eastAsia="Arial" w:hAnsi="Times New Roman" w:cs="Times New Roman"/>
                 <w:color w:val="000000"/>
               </w:rPr>
-              <w:t>Kruskal-Wallis rank sum test; Pearson's Chi-squared test</w:t>
+              <w:t>Kruskal-</w:t>
+            </w:r>
+            <w:proofErr w:type="gramStart"/>
+            <w:r>
+              <w:rPr>
+                <w:rFonts w:ascii="Times New Roman" w:eastAsia="Arial" w:hAnsi="Times New Roman" w:cs="Times New Roman"/>
+                <w:color w:val="000000"/>
+              </w:rPr>
+              <w:t>Wallis</w:t>
+            </w:r>
+            <w:proofErr w:type="gramEnd"/>
+            <w:r>
+              <w:rPr>
+                <w:rFonts w:ascii="Times New Roman" w:eastAsia="Arial" w:hAnsi="Times New Roman" w:cs="Times New Roman"/>
+                <w:color w:val="000000"/>
+              </w:rPr>
+              <w:t xml:space="preserve"> rank sum test; Pearson's Chi-squared test</w:t>
             </w:r>
           </w:p>
         </w:tc>
@@ -8305,6 +8412,7 @@
           <w:sz w:val="24"/>
           <w:szCs w:val="24"/>
         </w:rPr>
+        <w:lastRenderedPageBreak/>
         <w:t xml:space="preserve">Figure 1: A typical pupillary response to light during the light reflex test, which we refer to as a </w:t>
       </w:r>
       <w:r>
@@ -8373,7 +8481,6 @@
           <w:sz w:val="24"/>
           <w:szCs w:val="24"/>
         </w:rPr>
-        <w:lastRenderedPageBreak/>
         <w:t>point of minimal constriction</w:t>
       </w:r>
       <w:r>
@@ -8460,13 +8567,23 @@
         </w:rPr>
         <w:t xml:space="preserve"> this area (</w:t>
       </w:r>
-      <w:r>
-        <w:rPr>
-          <w:rFonts w:ascii="Times New Roman" w:hAnsi="Times New Roman" w:cs="Times New Roman"/>
-          <w:sz w:val="24"/>
-          <w:szCs w:val="24"/>
-        </w:rPr>
-        <w:t xml:space="preserve">i.e. larger </w:t>
+      <w:proofErr w:type="gramStart"/>
+      <w:r>
+        <w:rPr>
+          <w:rFonts w:ascii="Times New Roman" w:hAnsi="Times New Roman" w:cs="Times New Roman"/>
+          <w:sz w:val="24"/>
+          <w:szCs w:val="24"/>
+        </w:rPr>
+        <w:t>i.e.</w:t>
+      </w:r>
+      <w:proofErr w:type="gramEnd"/>
+      <w:r>
+        <w:rPr>
+          <w:rFonts w:ascii="Times New Roman" w:hAnsi="Times New Roman" w:cs="Times New Roman"/>
+          <w:sz w:val="24"/>
+          <w:szCs w:val="24"/>
+        </w:rPr>
+        <w:t xml:space="preserve"> larger </w:t>
       </w:r>
       <w:r>
         <w:rPr>
@@ -8527,6 +8644,7 @@
         </w:rPr>
         <w:t xml:space="preserve">Videos of pupil response during the light test were collected using </w:t>
       </w:r>
+      <w:proofErr w:type="spellStart"/>
       <w:r>
         <w:rPr>
           <w:rFonts w:ascii="Times New Roman" w:hAnsi="Times New Roman" w:cs="Times New Roman"/>
@@ -8544,6 +8662,7 @@
         </w:rPr>
         <w:t>TM</w:t>
       </w:r>
+      <w:proofErr w:type="spellEnd"/>
       <w:r>
         <w:rPr>
           <w:rFonts w:ascii="Times New Roman" w:hAnsi="Times New Roman" w:cs="Times New Roman"/>
@@ -8817,7 +8936,25 @@
           <w:sz w:val="24"/>
           <w:szCs w:val="24"/>
         </w:rPr>
-        <w:t xml:space="preserve"> These functions may be either the outcome (the whole trajectory is the outcome) or a predictor, or both. The methods are designed to handle complicated (e.g. highly non-linear) data and associations, while accounting for within person correlation</w:t>
+        <w:t xml:space="preserve"> These functions may be either the outcome (the whole trajectory is the outcome) or a predictor, or both. The methods are designed to handle complicated (</w:t>
+      </w:r>
+      <w:proofErr w:type="gramStart"/>
+      <w:r>
+        <w:rPr>
+          <w:rFonts w:ascii="Times New Roman" w:hAnsi="Times New Roman" w:cs="Times New Roman"/>
+          <w:sz w:val="24"/>
+          <w:szCs w:val="24"/>
+        </w:rPr>
+        <w:t>e.g.</w:t>
+      </w:r>
+      <w:proofErr w:type="gramEnd"/>
+      <w:r>
+        <w:rPr>
+          <w:rFonts w:ascii="Times New Roman" w:hAnsi="Times New Roman" w:cs="Times New Roman"/>
+          <w:sz w:val="24"/>
+          <w:szCs w:val="24"/>
+        </w:rPr>
+        <w:t xml:space="preserve"> highly non-linear) data and associations, while accounting for within person correlation</w:t>
       </w:r>
       <w:r>
         <w:rPr>
@@ -8921,7 +9058,16 @@
           <w:sz w:val="24"/>
           <w:szCs w:val="24"/>
         </w:rPr>
-        <w:t>In our analysis, a single functional unit is the pupil</w:t>
+        <w:t xml:space="preserve">In our analysis, a single </w:t>
+      </w:r>
+      <w:r>
+        <w:rPr>
+          <w:rFonts w:ascii="Times New Roman" w:hAnsi="Times New Roman" w:cs="Times New Roman"/>
+          <w:sz w:val="24"/>
+          <w:szCs w:val="24"/>
+        </w:rPr>
+        <w:lastRenderedPageBreak/>
+        <w:t>functional unit is the pupil</w:t>
       </w:r>
       <w:r>
         <w:rPr>
@@ -9107,6 +9253,7 @@
         </w:rPr>
         <w:t xml:space="preserve"> for participant </w:t>
       </w:r>
+      <w:proofErr w:type="spellStart"/>
       <w:r>
         <w:rPr>
           <w:rFonts w:ascii="Times New Roman" w:hAnsi="Times New Roman" w:cs="Times New Roman"/>
@@ -9117,6 +9264,7 @@
         </w:rPr>
         <w:t>i</w:t>
       </w:r>
+      <w:proofErr w:type="spellEnd"/>
       <w:r>
         <w:rPr>
           <w:rFonts w:ascii="Times New Roman" w:hAnsi="Times New Roman" w:cs="Times New Roman"/>
@@ -9173,16 +9321,7 @@
           <w:sz w:val="24"/>
           <w:szCs w:val="24"/>
         </w:rPr>
-        <w:t xml:space="preserve"> specifying the time at which the measurement was </w:t>
-      </w:r>
-      <w:r>
-        <w:rPr>
-          <w:rFonts w:ascii="Times New Roman" w:hAnsi="Times New Roman" w:cs="Times New Roman"/>
-          <w:sz w:val="24"/>
-          <w:szCs w:val="24"/>
-        </w:rPr>
-        <w:lastRenderedPageBreak/>
-        <w:t xml:space="preserve">assessed.  For example, if </w:t>
+        <w:t xml:space="preserve"> specifying the time at which the measurement was assessed.  For example, if </w:t>
       </w:r>
       <w:r>
         <w:rPr>
@@ -9564,13 +9703,23 @@
         </w:rPr>
         <w:t xml:space="preserve"> is used to predict </w:t>
       </w:r>
-      <w:r>
-        <w:rPr>
-          <w:rFonts w:ascii="Times New Roman" w:hAnsi="Times New Roman" w:cs="Times New Roman"/>
-          <w:sz w:val="24"/>
-          <w:szCs w:val="24"/>
-        </w:rPr>
-        <w:t xml:space="preserve">whether or not a subject </w:t>
+      <w:proofErr w:type="gramStart"/>
+      <w:r>
+        <w:rPr>
+          <w:rFonts w:ascii="Times New Roman" w:hAnsi="Times New Roman" w:cs="Times New Roman"/>
+          <w:sz w:val="24"/>
+          <w:szCs w:val="24"/>
+        </w:rPr>
+        <w:t>whether or not</w:t>
+      </w:r>
+      <w:proofErr w:type="gramEnd"/>
+      <w:r>
+        <w:rPr>
+          <w:rFonts w:ascii="Times New Roman" w:hAnsi="Times New Roman" w:cs="Times New Roman"/>
+          <w:sz w:val="24"/>
+          <w:szCs w:val="24"/>
+        </w:rPr>
+        <w:t xml:space="preserve"> a subject </w:t>
       </w:r>
       <w:r>
         <w:rPr>
@@ -10070,7 +10219,25 @@
           <w:sz w:val="24"/>
           <w:szCs w:val="24"/>
         </w:rPr>
-        <w:t xml:space="preserve"> (e.g. recent cannabis use vs. no use) to functional covariates </w:t>
+        <w:t xml:space="preserve"> (</w:t>
+      </w:r>
+      <w:proofErr w:type="gramStart"/>
+      <w:r>
+        <w:rPr>
+          <w:rFonts w:ascii="Times New Roman" w:eastAsiaTheme="minorEastAsia" w:hAnsi="Times New Roman" w:cs="Times New Roman"/>
+          <w:sz w:val="24"/>
+          <w:szCs w:val="24"/>
+        </w:rPr>
+        <w:t>e.g.</w:t>
+      </w:r>
+      <w:proofErr w:type="gramEnd"/>
+      <w:r>
+        <w:rPr>
+          <w:rFonts w:ascii="Times New Roman" w:eastAsiaTheme="minorEastAsia" w:hAnsi="Times New Roman" w:cs="Times New Roman"/>
+          <w:sz w:val="24"/>
+          <w:szCs w:val="24"/>
+        </w:rPr>
+        <w:t xml:space="preserve"> recent cannabis use vs. no use) to functional covariates </w:t>
       </w:r>
       <m:oMath>
         <m:sSub>
@@ -10134,8 +10301,27 @@
           <w:sz w:val="24"/>
           <w:szCs w:val="24"/>
         </w:rPr>
-        <w:t xml:space="preserve"> (the pupil response trajectory for the </w:t>
-      </w:r>
+        <w:t xml:space="preserve"> (the pupil resp</w:t>
+      </w:r>
+      <w:proofErr w:type="spellStart"/>
+      <w:r>
+        <w:rPr>
+          <w:rFonts w:ascii="Times New Roman" w:eastAsiaTheme="minorEastAsia" w:hAnsi="Times New Roman" w:cs="Times New Roman"/>
+          <w:sz w:val="24"/>
+          <w:szCs w:val="24"/>
+        </w:rPr>
+        <w:t>onse</w:t>
+      </w:r>
+      <w:proofErr w:type="spellEnd"/>
+      <w:r>
+        <w:rPr>
+          <w:rFonts w:ascii="Times New Roman" w:eastAsiaTheme="minorEastAsia" w:hAnsi="Times New Roman" w:cs="Times New Roman"/>
+          <w:sz w:val="24"/>
+          <w:szCs w:val="24"/>
+        </w:rPr>
+        <w:t xml:space="preserve"> trajectory for the </w:t>
+      </w:r>
+      <w:proofErr w:type="spellStart"/>
       <w:r>
         <w:rPr>
           <w:rFonts w:ascii="Times New Roman" w:eastAsiaTheme="minorEastAsia" w:hAnsi="Times New Roman" w:cs="Times New Roman"/>
@@ -10157,6 +10343,7 @@
         </w:rPr>
         <w:t>th</w:t>
       </w:r>
+      <w:proofErr w:type="spellEnd"/>
       <w:r>
         <w:rPr>
           <w:rFonts w:ascii="Times New Roman" w:eastAsiaTheme="minorEastAsia" w:hAnsi="Times New Roman" w:cs="Times New Roman"/>
@@ -10181,8 +10368,18 @@
           <w:sz w:val="24"/>
           <w:szCs w:val="24"/>
         </w:rPr>
-        <w:t>. This model is analogous to logistic regression and is given by</w:t>
-      </w:r>
+        <w:t xml:space="preserve">. This model is analogous to logistic regression and is given </w:t>
+      </w:r>
+      <w:proofErr w:type="gramStart"/>
+      <w:r>
+        <w:rPr>
+          <w:rFonts w:ascii="Times New Roman" w:hAnsi="Times New Roman" w:cs="Times New Roman"/>
+          <w:sz w:val="24"/>
+          <w:szCs w:val="24"/>
+        </w:rPr>
+        <w:t>by</w:t>
+      </w:r>
+      <w:proofErr w:type="gramEnd"/>
     </w:p>
     <w:p>
       <w:pPr>
@@ -10497,6 +10694,7 @@
           <w:sz w:val="24"/>
           <w:szCs w:val="24"/>
         </w:rPr>
+        <w:lastRenderedPageBreak/>
         <w:t xml:space="preserve">The coefficient </w:t>
       </w:r>
       <m:oMath>
@@ -10667,16 +10865,7 @@
           <w:sz w:val="24"/>
           <w:szCs w:val="24"/>
         </w:rPr>
-        <w:t xml:space="preserve">As with </w:t>
-      </w:r>
-      <w:r>
-        <w:rPr>
-          <w:rFonts w:ascii="Times New Roman" w:hAnsi="Times New Roman" w:cs="Times New Roman"/>
-          <w:sz w:val="24"/>
-          <w:szCs w:val="24"/>
-        </w:rPr>
-        <w:lastRenderedPageBreak/>
-        <w:t xml:space="preserve">traditional logistic regression, </w:t>
+        <w:t xml:space="preserve">As with traditional logistic regression, </w:t>
       </w:r>
       <w:r>
         <w:rPr>
@@ -10750,8 +10939,18 @@
           <w:sz w:val="24"/>
           <w:szCs w:val="24"/>
         </w:rPr>
-        <w:t xml:space="preserve"> in pupil diameter; however, unlike traditional logistic regression, this log</w:t>
-      </w:r>
+        <w:t xml:space="preserve"> in pupil diameter; however, unlike traditional logistic regression, this </w:t>
+      </w:r>
+      <w:proofErr w:type="spellStart"/>
+      <w:r>
+        <w:rPr>
+          <w:rFonts w:ascii="Times New Roman" w:eastAsiaTheme="minorEastAsia" w:hAnsi="Times New Roman" w:cs="Times New Roman"/>
+          <w:sz w:val="24"/>
+          <w:szCs w:val="24"/>
+        </w:rPr>
+        <w:t>log</w:t>
+      </w:r>
+      <w:proofErr w:type="spellEnd"/>
       <w:r>
         <w:rPr>
           <w:rFonts w:ascii="Times New Roman" w:eastAsiaTheme="minorEastAsia" w:hAnsi="Times New Roman" w:cs="Times New Roman"/>
@@ -11325,6 +11524,7 @@
           <w:sz w:val="24"/>
           <w:szCs w:val="24"/>
         </w:rPr>
+        <w:lastRenderedPageBreak/>
         <w:t>Modeling</w:t>
       </w:r>
       <w:r>
@@ -11379,7 +11579,25 @@
           <w:sz w:val="24"/>
           <w:szCs w:val="24"/>
         </w:rPr>
-        <w:t xml:space="preserve"> function-on-scalar regression (FoSR)</w:t>
+        <w:t xml:space="preserve"> function-on-scalar regression (</w:t>
+      </w:r>
+      <w:proofErr w:type="spellStart"/>
+      <w:r>
+        <w:rPr>
+          <w:rFonts w:ascii="Times New Roman" w:hAnsi="Times New Roman" w:cs="Times New Roman"/>
+          <w:sz w:val="24"/>
+          <w:szCs w:val="24"/>
+        </w:rPr>
+        <w:t>FoSR</w:t>
+      </w:r>
+      <w:proofErr w:type="spellEnd"/>
+      <w:r>
+        <w:rPr>
+          <w:rFonts w:ascii="Times New Roman" w:hAnsi="Times New Roman" w:cs="Times New Roman"/>
+          <w:sz w:val="24"/>
+          <w:szCs w:val="24"/>
+        </w:rPr>
+        <w:t>)</w:t>
       </w:r>
       <w:r>
         <w:rPr>
@@ -11395,17 +11613,18 @@
           <w:sz w:val="24"/>
           <w:szCs w:val="24"/>
         </w:rPr>
-        <w:t xml:space="preserve"> average pupil response trajectories for participants with no cannabis use, patterns of occasional cannabis use, and patterns of daily </w:t>
-      </w:r>
-      <w:r>
-        <w:rPr>
-          <w:rFonts w:ascii="Times New Roman" w:hAnsi="Times New Roman" w:cs="Times New Roman"/>
-          <w:sz w:val="24"/>
-          <w:szCs w:val="24"/>
-        </w:rPr>
-        <w:lastRenderedPageBreak/>
-        <w:t>cannabis use. FoSR</w:t>
-      </w:r>
+        <w:t xml:space="preserve"> average pupil response trajectories for participants with no cannabis use, patterns of occasional cannabis use, and patterns of daily cannabis use. </w:t>
+      </w:r>
+      <w:proofErr w:type="spellStart"/>
+      <w:r>
+        <w:rPr>
+          <w:rFonts w:ascii="Times New Roman" w:hAnsi="Times New Roman" w:cs="Times New Roman"/>
+          <w:sz w:val="24"/>
+          <w:szCs w:val="24"/>
+        </w:rPr>
+        <w:t>FoSR</w:t>
+      </w:r>
+      <w:proofErr w:type="spellEnd"/>
       <w:r>
         <w:rPr>
           <w:rFonts w:ascii="Times New Roman" w:hAnsi="Times New Roman" w:cs="Times New Roman"/>
@@ -11512,7 +11731,25 @@
           <w:sz w:val="24"/>
           <w:szCs w:val="24"/>
         </w:rPr>
-        <w:t>(e.g. age, cannabis use group, gender).</w:t>
+        <w:t>(</w:t>
+      </w:r>
+      <w:proofErr w:type="gramStart"/>
+      <w:r>
+        <w:rPr>
+          <w:rFonts w:ascii="Times New Roman" w:hAnsi="Times New Roman" w:cs="Times New Roman"/>
+          <w:sz w:val="24"/>
+          <w:szCs w:val="24"/>
+        </w:rPr>
+        <w:t>e.g.</w:t>
+      </w:r>
+      <w:proofErr w:type="gramEnd"/>
+      <w:r>
+        <w:rPr>
+          <w:rFonts w:ascii="Times New Roman" w:hAnsi="Times New Roman" w:cs="Times New Roman"/>
+          <w:sz w:val="24"/>
+          <w:szCs w:val="24"/>
+        </w:rPr>
+        <w:t xml:space="preserve"> age, cannabis use group, gender).</w:t>
       </w:r>
       <w:r>
         <w:rPr>
@@ -11544,8 +11781,36 @@
           <w:sz w:val="24"/>
           <w:szCs w:val="24"/>
         </w:rPr>
-        <w:t xml:space="preserve"> The FoSR model is</w:t>
-      </w:r>
+        <w:t xml:space="preserve"> The </w:t>
+      </w:r>
+      <w:proofErr w:type="spellStart"/>
+      <w:r>
+        <w:rPr>
+          <w:rFonts w:ascii="Times New Roman" w:hAnsi="Times New Roman" w:cs="Times New Roman"/>
+          <w:sz w:val="24"/>
+          <w:szCs w:val="24"/>
+        </w:rPr>
+        <w:t>FoSR</w:t>
+      </w:r>
+      <w:proofErr w:type="spellEnd"/>
+      <w:r>
+        <w:rPr>
+          <w:rFonts w:ascii="Times New Roman" w:hAnsi="Times New Roman" w:cs="Times New Roman"/>
+          <w:sz w:val="24"/>
+          <w:szCs w:val="24"/>
+        </w:rPr>
+        <w:t xml:space="preserve"> model </w:t>
+      </w:r>
+      <w:proofErr w:type="gramStart"/>
+      <w:r>
+        <w:rPr>
+          <w:rFonts w:ascii="Times New Roman" w:hAnsi="Times New Roman" w:cs="Times New Roman"/>
+          <w:sz w:val="24"/>
+          <w:szCs w:val="24"/>
+        </w:rPr>
+        <w:t>is</w:t>
+      </w:r>
+      <w:proofErr w:type="gramEnd"/>
     </w:p>
     <w:p>
       <w:pPr>
@@ -11898,6 +12163,7 @@
         </w:rPr>
         <w:t xml:space="preserve">Indicators of cannabis use group are denoted by </w:t>
       </w:r>
+      <w:proofErr w:type="gramStart"/>
       <w:r>
         <w:rPr>
           <w:rFonts w:ascii="Times New Roman" w:hAnsi="Times New Roman" w:cs="Times New Roman"/>
@@ -11906,7 +12172,18 @@
           <w:sz w:val="24"/>
           <w:szCs w:val="24"/>
         </w:rPr>
-        <w:t>I(use group = occasional)</w:t>
+        <w:t>I(</w:t>
+      </w:r>
+      <w:proofErr w:type="gramEnd"/>
+      <w:r>
+        <w:rPr>
+          <w:rFonts w:ascii="Times New Roman" w:hAnsi="Times New Roman" w:cs="Times New Roman"/>
+          <w:i/>
+          <w:iCs/>
+          <w:sz w:val="24"/>
+          <w:szCs w:val="24"/>
+        </w:rPr>
+        <w:t>use group = occasional)</w:t>
       </w:r>
       <w:r>
         <w:rPr>
@@ -12660,8 +12937,9 @@
           <w:sz w:val="24"/>
           <w:szCs w:val="24"/>
         </w:rPr>
-        <w:t xml:space="preserve">84 minutes (Figure 4A). We refer to this as the time delay (TD) and include it in a second FoSR model to explore </w:t>
-      </w:r>
+        <w:t xml:space="preserve">84 minutes (Figure 4A). We refer to this as the time delay (TD) and include it in a second </w:t>
+      </w:r>
+      <w:proofErr w:type="spellStart"/>
       <w:r>
         <w:rPr>
           <w:rStyle w:val="cf01"/>
@@ -12669,6 +12947,25 @@
           <w:sz w:val="24"/>
           <w:szCs w:val="24"/>
         </w:rPr>
+        <w:t>FoSR</w:t>
+      </w:r>
+      <w:proofErr w:type="spellEnd"/>
+      <w:r>
+        <w:rPr>
+          <w:rStyle w:val="cf01"/>
+          <w:rFonts w:ascii="Times New Roman" w:hAnsi="Times New Roman" w:cs="Times New Roman"/>
+          <w:sz w:val="24"/>
+          <w:szCs w:val="24"/>
+        </w:rPr>
+        <w:t xml:space="preserve"> model to explore </w:t>
+      </w:r>
+      <w:r>
+        <w:rPr>
+          <w:rStyle w:val="cf01"/>
+          <w:rFonts w:ascii="Times New Roman" w:hAnsi="Times New Roman" w:cs="Times New Roman"/>
+          <w:sz w:val="24"/>
+          <w:szCs w:val="24"/>
+        </w:rPr>
         <w:t xml:space="preserve">how </w:t>
       </w:r>
       <w:r>
@@ -12696,7 +12993,7 @@
           <w:sz w:val="24"/>
           <w:szCs w:val="24"/>
         </w:rPr>
-        <w:t xml:space="preserve"> as cannabis effects </w:t>
+        <w:t xml:space="preserve"> as cannabis </w:t>
       </w:r>
       <w:r>
         <w:rPr>
@@ -12705,6 +13002,16 @@
           <w:sz w:val="24"/>
           <w:szCs w:val="24"/>
         </w:rPr>
+        <w:lastRenderedPageBreak/>
+        <w:t xml:space="preserve">effects </w:t>
+      </w:r>
+      <w:r>
+        <w:rPr>
+          <w:rStyle w:val="cf01"/>
+          <w:rFonts w:ascii="Times New Roman" w:hAnsi="Times New Roman" w:cs="Times New Roman"/>
+          <w:sz w:val="24"/>
+          <w:szCs w:val="24"/>
+        </w:rPr>
         <w:t>potentially become less pronounced</w:t>
       </w:r>
       <w:r>
@@ -12809,8 +13116,18 @@
           <w:sz w:val="24"/>
           <w:szCs w:val="24"/>
         </w:rPr>
-        <w:t>is given by</w:t>
-      </w:r>
+        <w:t xml:space="preserve">is given </w:t>
+      </w:r>
+      <w:proofErr w:type="gramStart"/>
+      <w:r>
+        <w:rPr>
+          <w:rFonts w:ascii="Times New Roman" w:hAnsi="Times New Roman" w:cs="Times New Roman"/>
+          <w:sz w:val="24"/>
+          <w:szCs w:val="24"/>
+        </w:rPr>
+        <w:t>by</w:t>
+      </w:r>
+      <w:proofErr w:type="gramEnd"/>
     </w:p>
     <w:p>
       <w:pPr>
@@ -13449,8 +13766,18 @@
           <w:sz w:val="24"/>
           <w:szCs w:val="24"/>
         </w:rPr>
-        <w:t xml:space="preserve"> the previous FoSR</w:t>
-      </w:r>
+        <w:t xml:space="preserve"> the previous </w:t>
+      </w:r>
+      <w:proofErr w:type="spellStart"/>
+      <w:r>
+        <w:rPr>
+          <w:rFonts w:ascii="Times New Roman" w:eastAsiaTheme="minorEastAsia" w:hAnsi="Times New Roman" w:cs="Times New Roman"/>
+          <w:sz w:val="24"/>
+          <w:szCs w:val="24"/>
+        </w:rPr>
+        <w:t>FoSR</w:t>
+      </w:r>
+      <w:proofErr w:type="spellEnd"/>
       <w:r>
         <w:rPr>
           <w:rFonts w:ascii="Times New Roman" w:eastAsiaTheme="minorEastAsia" w:hAnsi="Times New Roman" w:cs="Times New Roman"/>
@@ -13855,8 +14182,18 @@
           <w:sz w:val="24"/>
           <w:szCs w:val="24"/>
         </w:rPr>
-        <w:t>. The R packages mgcv</w:t>
-      </w:r>
+        <w:t xml:space="preserve">. The R packages </w:t>
+      </w:r>
+      <w:proofErr w:type="spellStart"/>
+      <w:r>
+        <w:rPr>
+          <w:rFonts w:ascii="Times New Roman" w:hAnsi="Times New Roman" w:cs="Times New Roman"/>
+          <w:sz w:val="24"/>
+          <w:szCs w:val="24"/>
+        </w:rPr>
+        <w:t>mgcv</w:t>
+      </w:r>
+      <w:proofErr w:type="spellEnd"/>
       <w:r>
         <w:rPr>
           <w:rFonts w:ascii="Times New Roman" w:hAnsi="Times New Roman" w:cs="Times New Roman"/>
@@ -13969,7 +14306,25 @@
           <w:sz w:val="24"/>
           <w:szCs w:val="24"/>
         </w:rPr>
-        <w:t xml:space="preserve"> Estimation of the FoSR regression model follows the general algorithm presented by</w:t>
+        <w:t xml:space="preserve"> Estimation of the </w:t>
+      </w:r>
+      <w:proofErr w:type="spellStart"/>
+      <w:r>
+        <w:rPr>
+          <w:rFonts w:ascii="Times New Roman" w:hAnsi="Times New Roman" w:cs="Times New Roman"/>
+          <w:sz w:val="24"/>
+          <w:szCs w:val="24"/>
+        </w:rPr>
+        <w:t>FoSR</w:t>
+      </w:r>
+      <w:proofErr w:type="spellEnd"/>
+      <w:r>
+        <w:rPr>
+          <w:rFonts w:ascii="Times New Roman" w:hAnsi="Times New Roman" w:cs="Times New Roman"/>
+          <w:sz w:val="24"/>
+          <w:szCs w:val="24"/>
+        </w:rPr>
+        <w:t xml:space="preserve"> regression model follows the general algorithm presented by</w:t>
       </w:r>
       <w:r>
         <w:rPr>
@@ -14451,6 +14806,7 @@
           <w:sz w:val="24"/>
           <w:szCs w:val="24"/>
         </w:rPr>
+        <w:lastRenderedPageBreak/>
         <w:t>differentiate</w:t>
       </w:r>
       <w:r>
@@ -14550,7 +14906,6 @@
           <w:sz w:val="24"/>
           <w:szCs w:val="24"/>
         </w:rPr>
-        <w:lastRenderedPageBreak/>
         <w:drawing>
           <wp:inline distT="0" distB="0" distL="0" distR="0" wp14:anchorId="40DE3987" wp14:editId="721EF571">
             <wp:extent cx="5943600" cy="2971800"/>
@@ -14634,7 +14989,25 @@
           <w:sz w:val="24"/>
           <w:szCs w:val="24"/>
         </w:rPr>
-        <w:t xml:space="preserve">: Receiver Operator Characteristic curves (ROCs) for our two logistic regression (LogRegr) models. Higher accuracy in predicting recent cannabis use is indicated by a higher AUC and the ROC curve following the left and top edge of the graph. The blue line is an ROC curve for a traditional logistic regression model using single value summary features of pupil light response. The yellow line is an ROC curve for a functional logistic regression model using full trajectory of pupil light response. The functional logistic model better differentiates between recent cannabis use and no use. </w:t>
+        <w:t>: Receiver Operator Characteristic curves (ROCs) for our two logistic regression (</w:t>
+      </w:r>
+      <w:proofErr w:type="spellStart"/>
+      <w:r>
+        <w:rPr>
+          <w:rFonts w:ascii="Times New Roman" w:hAnsi="Times New Roman" w:cs="Times New Roman"/>
+          <w:sz w:val="24"/>
+          <w:szCs w:val="24"/>
+        </w:rPr>
+        <w:t>LogRegr</w:t>
+      </w:r>
+      <w:proofErr w:type="spellEnd"/>
+      <w:r>
+        <w:rPr>
+          <w:rFonts w:ascii="Times New Roman" w:hAnsi="Times New Roman" w:cs="Times New Roman"/>
+          <w:sz w:val="24"/>
+          <w:szCs w:val="24"/>
+        </w:rPr>
+        <w:t xml:space="preserve">) models. Higher accuracy in predicting recent cannabis use is indicated by a higher AUC and the ROC curve following the left and top edge of the graph. The blue line is an ROC curve for a traditional logistic regression model using single value summary features of pupil light response. The yellow line is an ROC curve for a functional logistic regression model using full trajectory of pupil light response. The functional logistic model better differentiates between recent cannabis use and no use. </w:t>
       </w:r>
       <w:r>
         <w:rPr>
@@ -14719,6 +15092,7 @@
           <w:sz w:val="24"/>
           <w:szCs w:val="24"/>
         </w:rPr>
+        <w:lastRenderedPageBreak/>
         <w:t xml:space="preserve">An added benefit of </w:t>
       </w:r>
       <w:r>
@@ -14767,8 +15141,25 @@
           <w:sz w:val="24"/>
           <w:szCs w:val="24"/>
         </w:rPr>
-        <w:lastRenderedPageBreak/>
-        <w:t xml:space="preserve">use. The first region between 2.03 and 3.73 seconds with a maximum difference at 2.97 seconds (OR: 2.66, 95% CI: [1.28, 5.50]) corresponds to the time period where the point of minimal constriction is typically </w:t>
+        <w:t xml:space="preserve">use. The first region between 2.03 and 3.73 seconds with a maximum difference at 2.97 seconds (OR: 2.66, 95% CI: [1.28, 5.50]) corresponds to the </w:t>
+      </w:r>
+      <w:proofErr w:type="gramStart"/>
+      <w:r>
+        <w:rPr>
+          <w:rFonts w:ascii="Times New Roman" w:hAnsi="Times New Roman" w:cs="Times New Roman"/>
+          <w:sz w:val="24"/>
+          <w:szCs w:val="24"/>
+        </w:rPr>
+        <w:t>time period</w:t>
+      </w:r>
+      <w:proofErr w:type="gramEnd"/>
+      <w:r>
+        <w:rPr>
+          <w:rFonts w:ascii="Times New Roman" w:hAnsi="Times New Roman" w:cs="Times New Roman"/>
+          <w:sz w:val="24"/>
+          <w:szCs w:val="24"/>
+        </w:rPr>
+        <w:t xml:space="preserve"> where the point of minimal constriction is typically </w:t>
       </w:r>
       <w:r>
         <w:rPr>
@@ -14832,7 +15223,47 @@
           <w:sz w:val="24"/>
           <w:szCs w:val="24"/>
         </w:rPr>
-        <w:t>individuals with more pupil dilation have lower odds of being in the cannabis use</w:t>
+        <w:t xml:space="preserve">individuals with </w:t>
+      </w:r>
+      <w:r>
+        <w:rPr>
+          <w:rFonts w:ascii="Times New Roman" w:hAnsi="Times New Roman" w:cs="Times New Roman"/>
+          <w:sz w:val="24"/>
+          <w:szCs w:val="24"/>
+        </w:rPr>
+        <w:t>less</w:t>
+      </w:r>
+      <w:r>
+        <w:rPr>
+          <w:rFonts w:ascii="Times New Roman" w:hAnsi="Times New Roman" w:cs="Times New Roman"/>
+          <w:sz w:val="24"/>
+          <w:szCs w:val="24"/>
+        </w:rPr>
+        <w:t xml:space="preserve"> </w:t>
+      </w:r>
+      <w:r>
+        <w:rPr>
+          <w:rFonts w:ascii="Times New Roman" w:hAnsi="Times New Roman" w:cs="Times New Roman"/>
+          <w:sz w:val="24"/>
+          <w:szCs w:val="24"/>
+        </w:rPr>
+        <w:t>pupil dilation</w:t>
+      </w:r>
+      <w:r>
+        <w:rPr>
+          <w:rFonts w:ascii="Times New Roman" w:hAnsi="Times New Roman" w:cs="Times New Roman"/>
+          <w:sz w:val="24"/>
+          <w:szCs w:val="24"/>
+        </w:rPr>
+        <w:t xml:space="preserve"> (closer to the pupil diameter at the start of the test)</w:t>
+      </w:r>
+      <w:r>
+        <w:rPr>
+          <w:rFonts w:ascii="Times New Roman" w:hAnsi="Times New Roman" w:cs="Times New Roman"/>
+          <w:sz w:val="24"/>
+          <w:szCs w:val="24"/>
+        </w:rPr>
+        <w:t xml:space="preserve"> have lower odds of being in the cannabis use</w:t>
       </w:r>
       <w:r>
         <w:rPr>
@@ -14923,15 +15354,49 @@
           <w:sz w:val="24"/>
           <w:szCs w:val="24"/>
         </w:rPr>
-        <w:t xml:space="preserve"> differences between the average trajectories of pupil light response in daily, occasional and no-use groups estimated using the </w:t>
-      </w:r>
-      <w:r>
-        <w:rPr>
-          <w:rFonts w:ascii="Times New Roman" w:hAnsi="Times New Roman" w:cs="Times New Roman"/>
-          <w:sz w:val="24"/>
-          <w:szCs w:val="24"/>
-        </w:rPr>
-        <w:t>function-on-scalar regression (FoSR) model</w:t>
+        <w:t xml:space="preserve"> differences between the average trajectories of pupil light response in daily, </w:t>
+      </w:r>
+      <w:r>
+        <w:rPr>
+          <w:rFonts w:ascii="Times New Roman" w:hAnsi="Times New Roman" w:cs="Times New Roman"/>
+          <w:sz w:val="24"/>
+          <w:szCs w:val="24"/>
+        </w:rPr>
+        <w:t>occasional,</w:t>
+      </w:r>
+      <w:r>
+        <w:rPr>
+          <w:rFonts w:ascii="Times New Roman" w:hAnsi="Times New Roman" w:cs="Times New Roman"/>
+          <w:sz w:val="24"/>
+          <w:szCs w:val="24"/>
+        </w:rPr>
+        <w:t xml:space="preserve"> and no-use groups estimated using the </w:t>
+      </w:r>
+      <w:r>
+        <w:rPr>
+          <w:rFonts w:ascii="Times New Roman" w:hAnsi="Times New Roman" w:cs="Times New Roman"/>
+          <w:sz w:val="24"/>
+          <w:szCs w:val="24"/>
+        </w:rPr>
+        <w:t>function-on-scalar regression (</w:t>
+      </w:r>
+      <w:proofErr w:type="spellStart"/>
+      <w:r>
+        <w:rPr>
+          <w:rFonts w:ascii="Times New Roman" w:hAnsi="Times New Roman" w:cs="Times New Roman"/>
+          <w:sz w:val="24"/>
+          <w:szCs w:val="24"/>
+        </w:rPr>
+        <w:t>FoSR</w:t>
+      </w:r>
+      <w:proofErr w:type="spellEnd"/>
+      <w:r>
+        <w:rPr>
+          <w:rFonts w:ascii="Times New Roman" w:hAnsi="Times New Roman" w:cs="Times New Roman"/>
+          <w:sz w:val="24"/>
+          <w:szCs w:val="24"/>
+        </w:rPr>
+        <w:t>) model</w:t>
       </w:r>
       <w:r>
         <w:rPr>
@@ -15118,15 +15583,7 @@
           <w:sz w:val="24"/>
           <w:szCs w:val="24"/>
         </w:rPr>
-        <w:t xml:space="preserve">for the average difference in pupil response for participants in the occasional vs no use groups, participants in the daily vs. no use groups, and participants in the daily vs. occasional groups. Both Figure 3B and Figure 3C show regions of significant difference, indicating that </w:t>
-      </w:r>
-      <w:r>
-        <w:rPr>
-          <w:rFonts w:ascii="Times New Roman" w:hAnsi="Times New Roman" w:cs="Times New Roman"/>
-          <w:sz w:val="24"/>
-          <w:szCs w:val="24"/>
-        </w:rPr>
-        <w:t xml:space="preserve">there are significant </w:t>
+        <w:t xml:space="preserve">for the average difference in pupil response for participants in the occasional vs no use groups, participants in </w:t>
       </w:r>
       <w:r>
         <w:rPr>
@@ -15135,7 +15592,15 @@
           <w:szCs w:val="24"/>
         </w:rPr>
         <w:lastRenderedPageBreak/>
-        <w:t>differences in the average pupil</w:t>
+        <w:t xml:space="preserve">the daily vs. no use groups, and participants in the daily vs. occasional groups. Both Figure 3B and Figure 3C show regions of significant difference, indicating that </w:t>
+      </w:r>
+      <w:r>
+        <w:rPr>
+          <w:rFonts w:ascii="Times New Roman" w:hAnsi="Times New Roman" w:cs="Times New Roman"/>
+          <w:sz w:val="24"/>
+          <w:szCs w:val="24"/>
+        </w:rPr>
+        <w:t>there are significant differences in the average pupil</w:t>
       </w:r>
       <w:r>
         <w:rPr>
@@ -15401,7 +15866,16 @@
           <w:sz w:val="24"/>
           <w:szCs w:val="24"/>
         </w:rPr>
-        <w:t>Figure 3 A-D: Panel A shows average pupil light response trajectories plotted by cannabis use frequency. An additional dotted lined based on the average trajectory for all recent cannabis users, occasional and daily, was included to show differences between recent use and no use groups. Panel</w:t>
+        <w:t xml:space="preserve">Figure 3 A-D: Panel A shows average pupil light response trajectories plotted by cannabis use frequency. An additional dotted lined based on the average trajectory for all recent cannabis </w:t>
+      </w:r>
+      <w:r>
+        <w:rPr>
+          <w:rFonts w:ascii="Times New Roman" w:hAnsi="Times New Roman" w:cs="Times New Roman"/>
+          <w:sz w:val="24"/>
+          <w:szCs w:val="24"/>
+        </w:rPr>
+        <w:lastRenderedPageBreak/>
+        <w:t>users, occasional and daily, was included to show differences between recent use and no use groups. Panel</w:t>
       </w:r>
       <w:r>
         <w:rPr>
@@ -15433,16 +15907,7 @@
           <w:sz w:val="24"/>
           <w:szCs w:val="24"/>
         </w:rPr>
-        <w:t xml:space="preserve"> show the difference in average trajectories between pairs of occasional, </w:t>
-      </w:r>
-      <w:r>
-        <w:rPr>
-          <w:rFonts w:ascii="Times New Roman" w:hAnsi="Times New Roman" w:cs="Times New Roman"/>
-          <w:sz w:val="24"/>
-          <w:szCs w:val="24"/>
-        </w:rPr>
-        <w:lastRenderedPageBreak/>
-        <w:t xml:space="preserve">daily and no-use of cannabis. </w:t>
+        <w:t xml:space="preserve"> show the difference in average trajectories between pairs of occasional, daily and no-use of cannabis. </w:t>
       </w:r>
       <w:r>
         <w:rPr>
@@ -15538,8 +16003,20 @@
           <w:sz w:val="24"/>
           <w:szCs w:val="24"/>
         </w:rPr>
-        <w:t>he effect of a time delay from cannabis use to testing pupil light response</w:t>
-      </w:r>
+        <w:t xml:space="preserve">he effect of a time delay from cannabis use to testing pupil light </w:t>
+      </w:r>
+      <w:proofErr w:type="gramStart"/>
+      <w:r>
+        <w:rPr>
+          <w:rFonts w:ascii="Times New Roman" w:eastAsiaTheme="minorEastAsia" w:hAnsi="Times New Roman" w:cs="Times New Roman"/>
+          <w:i/>
+          <w:iCs/>
+          <w:sz w:val="24"/>
+          <w:szCs w:val="24"/>
+        </w:rPr>
+        <w:t>response</w:t>
+      </w:r>
+      <w:proofErr w:type="gramEnd"/>
     </w:p>
     <w:p>
       <w:pPr>
@@ -15709,7 +16186,25 @@
           <w:sz w:val="24"/>
           <w:szCs w:val="24"/>
         </w:rPr>
-        <w:t xml:space="preserve"> ranged from 53 to 84 minutes with a mean of 62.22 minutes (sd = 5.57</w:t>
+        <w:t xml:space="preserve"> ranged from 53 to 84 minutes with a mean of 62.22 minutes (</w:t>
+      </w:r>
+      <w:proofErr w:type="spellStart"/>
+      <w:r>
+        <w:rPr>
+          <w:rFonts w:ascii="Times New Roman" w:hAnsi="Times New Roman" w:cs="Times New Roman"/>
+          <w:sz w:val="24"/>
+          <w:szCs w:val="24"/>
+        </w:rPr>
+        <w:t>sd</w:t>
+      </w:r>
+      <w:proofErr w:type="spellEnd"/>
+      <w:r>
+        <w:rPr>
+          <w:rFonts w:ascii="Times New Roman" w:hAnsi="Times New Roman" w:cs="Times New Roman"/>
+          <w:sz w:val="24"/>
+          <w:szCs w:val="24"/>
+        </w:rPr>
+        <w:t xml:space="preserve"> = 5.57</w:t>
       </w:r>
       <w:r>
         <w:rPr>
@@ -16216,7 +16711,31 @@
           <w:sz w:val="24"/>
           <w:szCs w:val="24"/>
         </w:rPr>
-        <w:t xml:space="preserve">depict where and how the patterns of recent use and no use groups differed significantly from each other. This plot showed two regions that were significantly different and corresponded to the point of minimal constriction and rebound dilation in typical pupillary light response trajectories. In the region of the point of minimal constriction, the model shows that less constriction is associated with higher odds of recently using cannabis, while in the region of rebound dilation, we see that less rebound dilation is associated with lower odds of recently using cannabis. This corresponds with previous evidence showing an effect of recent cannabis use on pupillary light response trajectories. However, the difference in predictive ability between the functional and traditional logistic regression were not statistically significant, which may be due to data quality and instrumentation difficulties as discussed in the limitations section. </w:t>
+        <w:t xml:space="preserve">depict where and how the patterns of recent use and no use groups differed significantly from each other. This plot showed two regions that were significantly different and corresponded to the point of minimal constriction and rebound dilation in typical pupillary light response trajectories. In the region of the point of minimal constriction, the model shows that less constriction is associated with higher odds of recently using cannabis, while in the region of rebound dilation, we see that less </w:t>
+      </w:r>
+      <w:r>
+        <w:rPr>
+          <w:rFonts w:ascii="Times New Roman" w:hAnsi="Times New Roman" w:cs="Times New Roman"/>
+          <w:sz w:val="24"/>
+          <w:szCs w:val="24"/>
+        </w:rPr>
+        <w:t>pupil</w:t>
+      </w:r>
+      <w:r>
+        <w:rPr>
+          <w:rFonts w:ascii="Times New Roman" w:hAnsi="Times New Roman" w:cs="Times New Roman"/>
+          <w:sz w:val="24"/>
+          <w:szCs w:val="24"/>
+        </w:rPr>
+        <w:t xml:space="preserve"> </w:t>
+      </w:r>
+      <w:r>
+        <w:rPr>
+          <w:rFonts w:ascii="Times New Roman" w:hAnsi="Times New Roman" w:cs="Times New Roman"/>
+          <w:sz w:val="24"/>
+          <w:szCs w:val="24"/>
+        </w:rPr>
+        <w:t xml:space="preserve">dilation is associated with lower odds of recently using cannabis. This corresponds with previous evidence showing an effect of recent cannabis use on pupillary light response trajectories. However, the difference in predictive ability between the functional and traditional logistic regression were not statistically significant, which may be due to data quality and instrumentation difficulties as discussed in the limitations section. </w:t>
       </w:r>
       <w:r>
         <w:rPr>
@@ -16775,6 +17294,14 @@
           <w:sz w:val="24"/>
           <w:szCs w:val="24"/>
         </w:rPr>
+        <w:t>,</w:t>
+      </w:r>
+      <w:r>
+        <w:rPr>
+          <w:rFonts w:ascii="Times New Roman" w:hAnsi="Times New Roman" w:cs="Times New Roman"/>
+          <w:sz w:val="24"/>
+          <w:szCs w:val="24"/>
+        </w:rPr>
         <w:t xml:space="preserve"> there were a minority that were removed because there </w:t>
       </w:r>
       <w:r>
@@ -16841,6 +17368,7 @@
         </w:rPr>
         <w:t xml:space="preserve">the </w:t>
       </w:r>
+      <w:proofErr w:type="spellStart"/>
       <w:r>
         <w:rPr>
           <w:rFonts w:ascii="Times New Roman" w:hAnsi="Times New Roman" w:cs="Times New Roman"/>
@@ -16849,6 +17377,7 @@
         </w:rPr>
         <w:t>non standardized</w:t>
       </w:r>
+      <w:proofErr w:type="spellEnd"/>
       <w:r>
         <w:rPr>
           <w:rFonts w:ascii="Times New Roman" w:hAnsi="Times New Roman" w:cs="Times New Roman"/>
@@ -16880,23 +17409,31 @@
           <w:szCs w:val="24"/>
         </w:rPr>
         <w:lastRenderedPageBreak/>
-        <w:t xml:space="preserve">could not be measured in the present study may be an independent predictor of the pupil light </w:t>
-      </w:r>
-      <w:r>
-        <w:rPr>
-          <w:rFonts w:ascii="Times New Roman" w:hAnsi="Times New Roman" w:cs="Times New Roman"/>
-          <w:sz w:val="24"/>
-          <w:szCs w:val="24"/>
-        </w:rPr>
-        <w:t>response</w:t>
-      </w:r>
-      <w:r>
-        <w:rPr>
-          <w:rFonts w:ascii="Times New Roman" w:hAnsi="Times New Roman" w:cs="Times New Roman"/>
-          <w:sz w:val="24"/>
-          <w:szCs w:val="24"/>
-        </w:rPr>
-        <w:t xml:space="preserve"> </w:t>
+        <w:t>could not be measured in the present study may be an independent predictor of the pupil</w:t>
+      </w:r>
+      <w:r>
+        <w:rPr>
+          <w:rFonts w:ascii="Times New Roman" w:hAnsi="Times New Roman" w:cs="Times New Roman"/>
+          <w:sz w:val="24"/>
+          <w:szCs w:val="24"/>
+        </w:rPr>
+        <w:t>lary</w:t>
+      </w:r>
+      <w:r>
+        <w:rPr>
+          <w:rFonts w:ascii="Times New Roman" w:hAnsi="Times New Roman" w:cs="Times New Roman"/>
+          <w:sz w:val="24"/>
+          <w:szCs w:val="24"/>
+        </w:rPr>
+        <w:t xml:space="preserve"> light </w:t>
+      </w:r>
+      <w:r>
+        <w:rPr>
+          <w:rFonts w:ascii="Times New Roman" w:hAnsi="Times New Roman" w:cs="Times New Roman"/>
+          <w:sz w:val="24"/>
+          <w:szCs w:val="24"/>
+        </w:rPr>
+        <w:t xml:space="preserve">response </w:t>
       </w:r>
       <w:r>
         <w:rPr>
@@ -17393,7 +17930,23 @@
           <w:sz w:val="24"/>
           <w:szCs w:val="24"/>
         </w:rPr>
-        <w:t>may aid the objective assessment of recent cannabis use when only post-use measurements can be obtained</w:t>
+        <w:t>may aid the objective assessment of recent cannabis use when only post</w:t>
+      </w:r>
+      <w:r>
+        <w:rPr>
+          <w:rFonts w:ascii="Times New Roman" w:hAnsi="Times New Roman" w:cs="Times New Roman"/>
+          <w:sz w:val="24"/>
+          <w:szCs w:val="24"/>
+        </w:rPr>
+        <w:t xml:space="preserve"> cannabis </w:t>
+      </w:r>
+      <w:r>
+        <w:rPr>
+          <w:rFonts w:ascii="Times New Roman" w:hAnsi="Times New Roman" w:cs="Times New Roman"/>
+          <w:sz w:val="24"/>
+          <w:szCs w:val="24"/>
+        </w:rPr>
+        <w:t>use measurements can be obtained</w:t>
       </w:r>
       <w:r>
         <w:rPr>
@@ -18402,7 +18955,7 @@
 </file>
 
 <file path=word/endnotes.xml><?xml version="1.0" encoding="utf-8"?>
-<w:endnotes xmlns:wpc="http://schemas.microsoft.com/office/word/2010/wordprocessingCanvas" xmlns:cx="http://schemas.microsoft.com/office/drawing/2014/chartex" xmlns:cx1="http://schemas.microsoft.com/office/drawing/2015/9/8/chartex" xmlns:cx2="http://schemas.microsoft.com/office/drawing/2015/10/21/chartex" xmlns:cx3="http://schemas.microsoft.com/office/drawing/2016/5/9/chartex" xmlns:cx4="http://schemas.microsoft.com/office/drawing/2016/5/10/chartex" xmlns:cx5="http://schemas.microsoft.com/office/drawing/2016/5/11/chartex" xmlns:cx6="http://schemas.microsoft.com/office/drawing/2016/5/12/chartex" xmlns:cx7="http://schemas.microsoft.com/office/drawing/2016/5/13/chartex" xmlns:cx8="http://schemas.microsoft.com/office/drawing/2016/5/14/chartex" xmlns:mc="http://schemas.openxmlformats.org/markup-compatibility/2006" xmlns:aink="http://schemas.microsoft.com/office/drawing/2016/ink" xmlns:am3d="http://schemas.microsoft.com/office/drawing/2017/model3d" xmlns:o="urn:schemas-microsoft-com:office:office" xmlns:oel="http://schemas.microsoft.com/office/2019/extlst" xmlns:r="http://schemas.openxmlformats.org/officeDocument/2006/relationships" xmlns:m="http://schemas.openxmlformats.org/officeDocument/2006/math" xmlns:v="urn:schemas-microsoft-com:vml" xmlns:wp14="http://schemas.microsoft.com/office/word/2010/wordprocessingDrawing" xmlns:wp="http://schemas.openxmlformats.org/drawingml/2006/wordprocessingDrawing" xmlns:w10="urn:schemas-microsoft-com:office:word" xmlns:w="http://schemas.openxmlformats.org/wordprocessingml/2006/main" xmlns:w14="http://schemas.microsoft.com/office/word/2010/wordml" xmlns:w15="http://schemas.microsoft.com/office/word/2012/wordml" xmlns:w16cex="http://schemas.microsoft.com/office/word/2018/wordml/cex" xmlns:w16cid="http://schemas.microsoft.com/office/word/2016/wordml/cid" xmlns:w16="http://schemas.microsoft.com/office/word/2018/wordml" xmlns:w16du="http://schemas.microsoft.com/office/word/2023/wordml/word16du" xmlns:w16sdtdh="http://schemas.microsoft.com/office/word/2020/wordml/sdtdatahash" xmlns:w16se="http://schemas.microsoft.com/office/word/2015/wordml/symex" xmlns:wpg="http://schemas.microsoft.com/office/word/2010/wordprocessingGroup" xmlns:wpi="http://schemas.microsoft.com/office/word/2010/wordprocessingInk" xmlns:wne="http://schemas.microsoft.com/office/word/2006/wordml" xmlns:wps="http://schemas.microsoft.com/office/word/2010/wordprocessingShape" mc:Ignorable="w14 w15 w16se w16cid w16 w16cex w16sdtdh wp14">
+<w:endnotes xmlns:wpc="http://schemas.microsoft.com/office/word/2010/wordprocessingCanvas" xmlns:cx="http://schemas.microsoft.com/office/drawing/2014/chartex" xmlns:cx1="http://schemas.microsoft.com/office/drawing/2015/9/8/chartex" xmlns:cx2="http://schemas.microsoft.com/office/drawing/2015/10/21/chartex" xmlns:cx3="http://schemas.microsoft.com/office/drawing/2016/5/9/chartex" xmlns:cx4="http://schemas.microsoft.com/office/drawing/2016/5/10/chartex" xmlns:cx5="http://schemas.microsoft.com/office/drawing/2016/5/11/chartex" xmlns:cx6="http://schemas.microsoft.com/office/drawing/2016/5/12/chartex" xmlns:cx7="http://schemas.microsoft.com/office/drawing/2016/5/13/chartex" xmlns:cx8="http://schemas.microsoft.com/office/drawing/2016/5/14/chartex" xmlns:mc="http://schemas.openxmlformats.org/markup-compatibility/2006" xmlns:aink="http://schemas.microsoft.com/office/drawing/2016/ink" xmlns:am3d="http://schemas.microsoft.com/office/drawing/2017/model3d" xmlns:o="urn:schemas-microsoft-com:office:office" xmlns:oel="http://schemas.microsoft.com/office/2019/extlst" xmlns:r="http://schemas.openxmlformats.org/officeDocument/2006/relationships" xmlns:m="http://schemas.openxmlformats.org/officeDocument/2006/math" xmlns:v="urn:schemas-microsoft-com:vml" xmlns:wp14="http://schemas.microsoft.com/office/word/2010/wordprocessingDrawing" xmlns:wp="http://schemas.openxmlformats.org/drawingml/2006/wordprocessingDrawing" xmlns:w10="urn:schemas-microsoft-com:office:word" xmlns:w="http://schemas.openxmlformats.org/wordprocessingml/2006/main" xmlns:w14="http://schemas.microsoft.com/office/word/2010/wordml" xmlns:w15="http://schemas.microsoft.com/office/word/2012/wordml" xmlns:w16cex="http://schemas.microsoft.com/office/word/2018/wordml/cex" xmlns:w16cid="http://schemas.microsoft.com/office/word/2016/wordml/cid" xmlns:w16="http://schemas.microsoft.com/office/word/2018/wordml" xmlns:w16sdtdh="http://schemas.microsoft.com/office/word/2020/wordml/sdtdatahash" xmlns:w16se="http://schemas.microsoft.com/office/word/2015/wordml/symex" xmlns:wpg="http://schemas.microsoft.com/office/word/2010/wordprocessingGroup" xmlns:wpi="http://schemas.microsoft.com/office/word/2010/wordprocessingInk" xmlns:wne="http://schemas.microsoft.com/office/word/2006/wordml" xmlns:wps="http://schemas.microsoft.com/office/word/2010/wordprocessingShape" mc:Ignorable="w14 w15 w16se w16cid w16 w16cex w16sdtdh wp14">
   <w:endnote w:type="separator" w:id="-1">
     <w:p>
       <w:pPr>
@@ -18427,7 +18980,7 @@
 </file>
 
 <file path=word/footnotes.xml><?xml version="1.0" encoding="utf-8"?>
-<w:footnotes xmlns:wpc="http://schemas.microsoft.com/office/word/2010/wordprocessingCanvas" xmlns:cx="http://schemas.microsoft.com/office/drawing/2014/chartex" xmlns:cx1="http://schemas.microsoft.com/office/drawing/2015/9/8/chartex" xmlns:cx2="http://schemas.microsoft.com/office/drawing/2015/10/21/chartex" xmlns:cx3="http://schemas.microsoft.com/office/drawing/2016/5/9/chartex" xmlns:cx4="http://schemas.microsoft.com/office/drawing/2016/5/10/chartex" xmlns:cx5="http://schemas.microsoft.com/office/drawing/2016/5/11/chartex" xmlns:cx6="http://schemas.microsoft.com/office/drawing/2016/5/12/chartex" xmlns:cx7="http://schemas.microsoft.com/office/drawing/2016/5/13/chartex" xmlns:cx8="http://schemas.microsoft.com/office/drawing/2016/5/14/chartex" xmlns:mc="http://schemas.openxmlformats.org/markup-compatibility/2006" xmlns:aink="http://schemas.microsoft.com/office/drawing/2016/ink" xmlns:am3d="http://schemas.microsoft.com/office/drawing/2017/model3d" xmlns:o="urn:schemas-microsoft-com:office:office" xmlns:oel="http://schemas.microsoft.com/office/2019/extlst" xmlns:r="http://schemas.openxmlformats.org/officeDocument/2006/relationships" xmlns:m="http://schemas.openxmlformats.org/officeDocument/2006/math" xmlns:v="urn:schemas-microsoft-com:vml" xmlns:wp14="http://schemas.microsoft.com/office/word/2010/wordprocessingDrawing" xmlns:wp="http://schemas.openxmlformats.org/drawingml/2006/wordprocessingDrawing" xmlns:w10="urn:schemas-microsoft-com:office:word" xmlns:w="http://schemas.openxmlformats.org/wordprocessingml/2006/main" xmlns:w14="http://schemas.microsoft.com/office/word/2010/wordml" xmlns:w15="http://schemas.microsoft.com/office/word/2012/wordml" xmlns:w16cex="http://schemas.microsoft.com/office/word/2018/wordml/cex" xmlns:w16cid="http://schemas.microsoft.com/office/word/2016/wordml/cid" xmlns:w16="http://schemas.microsoft.com/office/word/2018/wordml" xmlns:w16du="http://schemas.microsoft.com/office/word/2023/wordml/word16du" xmlns:w16sdtdh="http://schemas.microsoft.com/office/word/2020/wordml/sdtdatahash" xmlns:w16se="http://schemas.microsoft.com/office/word/2015/wordml/symex" xmlns:wpg="http://schemas.microsoft.com/office/word/2010/wordprocessingGroup" xmlns:wpi="http://schemas.microsoft.com/office/word/2010/wordprocessingInk" xmlns:wne="http://schemas.microsoft.com/office/word/2006/wordml" xmlns:wps="http://schemas.microsoft.com/office/word/2010/wordprocessingShape" mc:Ignorable="w14 w15 w16se w16cid w16 w16cex w16sdtdh wp14">
+<w:footnotes xmlns:wpc="http://schemas.microsoft.com/office/word/2010/wordprocessingCanvas" xmlns:cx="http://schemas.microsoft.com/office/drawing/2014/chartex" xmlns:cx1="http://schemas.microsoft.com/office/drawing/2015/9/8/chartex" xmlns:cx2="http://schemas.microsoft.com/office/drawing/2015/10/21/chartex" xmlns:cx3="http://schemas.microsoft.com/office/drawing/2016/5/9/chartex" xmlns:cx4="http://schemas.microsoft.com/office/drawing/2016/5/10/chartex" xmlns:cx5="http://schemas.microsoft.com/office/drawing/2016/5/11/chartex" xmlns:cx6="http://schemas.microsoft.com/office/drawing/2016/5/12/chartex" xmlns:cx7="http://schemas.microsoft.com/office/drawing/2016/5/13/chartex" xmlns:cx8="http://schemas.microsoft.com/office/drawing/2016/5/14/chartex" xmlns:mc="http://schemas.openxmlformats.org/markup-compatibility/2006" xmlns:aink="http://schemas.microsoft.com/office/drawing/2016/ink" xmlns:am3d="http://schemas.microsoft.com/office/drawing/2017/model3d" xmlns:o="urn:schemas-microsoft-com:office:office" xmlns:oel="http://schemas.microsoft.com/office/2019/extlst" xmlns:r="http://schemas.openxmlformats.org/officeDocument/2006/relationships" xmlns:m="http://schemas.openxmlformats.org/officeDocument/2006/math" xmlns:v="urn:schemas-microsoft-com:vml" xmlns:wp14="http://schemas.microsoft.com/office/word/2010/wordprocessingDrawing" xmlns:wp="http://schemas.openxmlformats.org/drawingml/2006/wordprocessingDrawing" xmlns:w10="urn:schemas-microsoft-com:office:word" xmlns:w="http://schemas.openxmlformats.org/wordprocessingml/2006/main" xmlns:w14="http://schemas.microsoft.com/office/word/2010/wordml" xmlns:w15="http://schemas.microsoft.com/office/word/2012/wordml" xmlns:w16cex="http://schemas.microsoft.com/office/word/2018/wordml/cex" xmlns:w16cid="http://schemas.microsoft.com/office/word/2016/wordml/cid" xmlns:w16="http://schemas.microsoft.com/office/word/2018/wordml" xmlns:w16sdtdh="http://schemas.microsoft.com/office/word/2020/wordml/sdtdatahash" xmlns:w16se="http://schemas.microsoft.com/office/word/2015/wordml/symex" xmlns:wpg="http://schemas.microsoft.com/office/word/2010/wordprocessingGroup" xmlns:wpi="http://schemas.microsoft.com/office/word/2010/wordprocessingInk" xmlns:wne="http://schemas.microsoft.com/office/word/2006/wordml" xmlns:wps="http://schemas.microsoft.com/office/word/2010/wordprocessingShape" mc:Ignorable="w14 w15 w16se w16cid w16 w16cex w16sdtdh wp14">
   <w:footnote w:type="separator" w:id="-1">
     <w:p>
       <w:pPr>
@@ -18452,7 +19005,7 @@
 </file>
 
 <file path=word/header1.xml><?xml version="1.0" encoding="utf-8"?>
-<w:hdr xmlns:wpc="http://schemas.microsoft.com/office/word/2010/wordprocessingCanvas" xmlns:cx="http://schemas.microsoft.com/office/drawing/2014/chartex" xmlns:cx1="http://schemas.microsoft.com/office/drawing/2015/9/8/chartex" xmlns:cx2="http://schemas.microsoft.com/office/drawing/2015/10/21/chartex" xmlns:cx3="http://schemas.microsoft.com/office/drawing/2016/5/9/chartex" xmlns:cx4="http://schemas.microsoft.com/office/drawing/2016/5/10/chartex" xmlns:cx5="http://schemas.microsoft.com/office/drawing/2016/5/11/chartex" xmlns:cx6="http://schemas.microsoft.com/office/drawing/2016/5/12/chartex" xmlns:cx7="http://schemas.microsoft.com/office/drawing/2016/5/13/chartex" xmlns:cx8="http://schemas.microsoft.com/office/drawing/2016/5/14/chartex" xmlns:mc="http://schemas.openxmlformats.org/markup-compatibility/2006" xmlns:aink="http://schemas.microsoft.com/office/drawing/2016/ink" xmlns:am3d="http://schemas.microsoft.com/office/drawing/2017/model3d" xmlns:o="urn:schemas-microsoft-com:office:office" xmlns:oel="http://schemas.microsoft.com/office/2019/extlst" xmlns:r="http://schemas.openxmlformats.org/officeDocument/2006/relationships" xmlns:m="http://schemas.openxmlformats.org/officeDocument/2006/math" xmlns:v="urn:schemas-microsoft-com:vml" xmlns:wp14="http://schemas.microsoft.com/office/word/2010/wordprocessingDrawing" xmlns:wp="http://schemas.openxmlformats.org/drawingml/2006/wordprocessingDrawing" xmlns:w10="urn:schemas-microsoft-com:office:word" xmlns:w="http://schemas.openxmlformats.org/wordprocessingml/2006/main" xmlns:w14="http://schemas.microsoft.com/office/word/2010/wordml" xmlns:w15="http://schemas.microsoft.com/office/word/2012/wordml" xmlns:w16cex="http://schemas.microsoft.com/office/word/2018/wordml/cex" xmlns:w16cid="http://schemas.microsoft.com/office/word/2016/wordml/cid" xmlns:w16="http://schemas.microsoft.com/office/word/2018/wordml" xmlns:w16du="http://schemas.microsoft.com/office/word/2023/wordml/word16du" xmlns:w16sdtdh="http://schemas.microsoft.com/office/word/2020/wordml/sdtdatahash" xmlns:w16se="http://schemas.microsoft.com/office/word/2015/wordml/symex" xmlns:wpg="http://schemas.microsoft.com/office/word/2010/wordprocessingGroup" xmlns:wpi="http://schemas.microsoft.com/office/word/2010/wordprocessingInk" xmlns:wne="http://schemas.microsoft.com/office/word/2006/wordml" xmlns:wps="http://schemas.microsoft.com/office/word/2010/wordprocessingShape" mc:Ignorable="w14 w15 w16se w16cid w16 w16cex w16sdtdh wp14">
+<w:hdr xmlns:wpc="http://schemas.microsoft.com/office/word/2010/wordprocessingCanvas" xmlns:cx="http://schemas.microsoft.com/office/drawing/2014/chartex" xmlns:cx1="http://schemas.microsoft.com/office/drawing/2015/9/8/chartex" xmlns:cx2="http://schemas.microsoft.com/office/drawing/2015/10/21/chartex" xmlns:cx3="http://schemas.microsoft.com/office/drawing/2016/5/9/chartex" xmlns:cx4="http://schemas.microsoft.com/office/drawing/2016/5/10/chartex" xmlns:cx5="http://schemas.microsoft.com/office/drawing/2016/5/11/chartex" xmlns:cx6="http://schemas.microsoft.com/office/drawing/2016/5/12/chartex" xmlns:cx7="http://schemas.microsoft.com/office/drawing/2016/5/13/chartex" xmlns:cx8="http://schemas.microsoft.com/office/drawing/2016/5/14/chartex" xmlns:mc="http://schemas.openxmlformats.org/markup-compatibility/2006" xmlns:aink="http://schemas.microsoft.com/office/drawing/2016/ink" xmlns:am3d="http://schemas.microsoft.com/office/drawing/2017/model3d" xmlns:o="urn:schemas-microsoft-com:office:office" xmlns:oel="http://schemas.microsoft.com/office/2019/extlst" xmlns:r="http://schemas.openxmlformats.org/officeDocument/2006/relationships" xmlns:m="http://schemas.openxmlformats.org/officeDocument/2006/math" xmlns:v="urn:schemas-microsoft-com:vml" xmlns:wp14="http://schemas.microsoft.com/office/word/2010/wordprocessingDrawing" xmlns:wp="http://schemas.openxmlformats.org/drawingml/2006/wordprocessingDrawing" xmlns:w10="urn:schemas-microsoft-com:office:word" xmlns:w="http://schemas.openxmlformats.org/wordprocessingml/2006/main" xmlns:w14="http://schemas.microsoft.com/office/word/2010/wordml" xmlns:w15="http://schemas.microsoft.com/office/word/2012/wordml" xmlns:w16cex="http://schemas.microsoft.com/office/word/2018/wordml/cex" xmlns:w16cid="http://schemas.microsoft.com/office/word/2016/wordml/cid" xmlns:w16="http://schemas.microsoft.com/office/word/2018/wordml" xmlns:w16sdtdh="http://schemas.microsoft.com/office/word/2020/wordml/sdtdatahash" xmlns:w16se="http://schemas.microsoft.com/office/word/2015/wordml/symex" xmlns:wpg="http://schemas.microsoft.com/office/word/2010/wordprocessingGroup" xmlns:wpi="http://schemas.microsoft.com/office/word/2010/wordprocessingInk" xmlns:wne="http://schemas.microsoft.com/office/word/2006/wordml" xmlns:wps="http://schemas.microsoft.com/office/word/2010/wordprocessingShape" mc:Ignorable="w14 w15 w16se w16cid w16 w16cex w16sdtdh wp14">
   <w:p>
     <w:pPr>
       <w:pStyle w:val="Header"/>
@@ -18463,14 +19016,24 @@
         <w:sz w:val="24"/>
         <w:szCs w:val="24"/>
       </w:rPr>
-      <w:t>Detecting changes in pupil response to light associated with cannabis consumption</w:t>
+      <w:t xml:space="preserve">Detecting changes in pupil response to light associated with cannabis </w:t>
     </w:r>
+    <w:proofErr w:type="gramStart"/>
+    <w:r>
+      <w:rPr>
+        <w:rFonts w:ascii="Times New Roman" w:hAnsi="Times New Roman" w:cs="Times New Roman"/>
+        <w:sz w:val="24"/>
+        <w:szCs w:val="24"/>
+      </w:rPr>
+      <w:t>consumption</w:t>
+    </w:r>
+    <w:proofErr w:type="gramEnd"/>
   </w:p>
 </w:hdr>
 </file>
 
 <file path=word/numbering.xml><?xml version="1.0" encoding="utf-8"?>
-<w:numbering xmlns:wpc="http://schemas.microsoft.com/office/word/2010/wordprocessingCanvas" xmlns:cx="http://schemas.microsoft.com/office/drawing/2014/chartex" xmlns:cx1="http://schemas.microsoft.com/office/drawing/2015/9/8/chartex" xmlns:cx2="http://schemas.microsoft.com/office/drawing/2015/10/21/chartex" xmlns:cx3="http://schemas.microsoft.com/office/drawing/2016/5/9/chartex" xmlns:cx4="http://schemas.microsoft.com/office/drawing/2016/5/10/chartex" xmlns:cx5="http://schemas.microsoft.com/office/drawing/2016/5/11/chartex" xmlns:cx6="http://schemas.microsoft.com/office/drawing/2016/5/12/chartex" xmlns:cx7="http://schemas.microsoft.com/office/drawing/2016/5/13/chartex" xmlns:cx8="http://schemas.microsoft.com/office/drawing/2016/5/14/chartex" xmlns:mc="http://schemas.openxmlformats.org/markup-compatibility/2006" xmlns:aink="http://schemas.microsoft.com/office/drawing/2016/ink" xmlns:am3d="http://schemas.microsoft.com/office/drawing/2017/model3d" xmlns:o="urn:schemas-microsoft-com:office:office" xmlns:oel="http://schemas.microsoft.com/office/2019/extlst" xmlns:r="http://schemas.openxmlformats.org/officeDocument/2006/relationships" xmlns:m="http://schemas.openxmlformats.org/officeDocument/2006/math" xmlns:v="urn:schemas-microsoft-com:vml" xmlns:wp14="http://schemas.microsoft.com/office/word/2010/wordprocessingDrawing" xmlns:wp="http://schemas.openxmlformats.org/drawingml/2006/wordprocessingDrawing" xmlns:w10="urn:schemas-microsoft-com:office:word" xmlns:w="http://schemas.openxmlformats.org/wordprocessingml/2006/main" xmlns:w14="http://schemas.microsoft.com/office/word/2010/wordml" xmlns:w15="http://schemas.microsoft.com/office/word/2012/wordml" xmlns:w16cex="http://schemas.microsoft.com/office/word/2018/wordml/cex" xmlns:w16cid="http://schemas.microsoft.com/office/word/2016/wordml/cid" xmlns:w16="http://schemas.microsoft.com/office/word/2018/wordml" xmlns:w16du="http://schemas.microsoft.com/office/word/2023/wordml/word16du" xmlns:w16sdtdh="http://schemas.microsoft.com/office/word/2020/wordml/sdtdatahash" xmlns:w16se="http://schemas.microsoft.com/office/word/2015/wordml/symex" xmlns:wpg="http://schemas.microsoft.com/office/word/2010/wordprocessingGroup" xmlns:wpi="http://schemas.microsoft.com/office/word/2010/wordprocessingInk" xmlns:wne="http://schemas.microsoft.com/office/word/2006/wordml" xmlns:wps="http://schemas.microsoft.com/office/word/2010/wordprocessingShape" mc:Ignorable="w14 w15 w16se w16cid w16 w16cex w16sdtdh wp14">
+<w:numbering xmlns:wpc="http://schemas.microsoft.com/office/word/2010/wordprocessingCanvas" xmlns:cx="http://schemas.microsoft.com/office/drawing/2014/chartex" xmlns:cx1="http://schemas.microsoft.com/office/drawing/2015/9/8/chartex" xmlns:cx2="http://schemas.microsoft.com/office/drawing/2015/10/21/chartex" xmlns:cx3="http://schemas.microsoft.com/office/drawing/2016/5/9/chartex" xmlns:cx4="http://schemas.microsoft.com/office/drawing/2016/5/10/chartex" xmlns:cx5="http://schemas.microsoft.com/office/drawing/2016/5/11/chartex" xmlns:cx6="http://schemas.microsoft.com/office/drawing/2016/5/12/chartex" xmlns:cx7="http://schemas.microsoft.com/office/drawing/2016/5/13/chartex" xmlns:cx8="http://schemas.microsoft.com/office/drawing/2016/5/14/chartex" xmlns:mc="http://schemas.openxmlformats.org/markup-compatibility/2006" xmlns:aink="http://schemas.microsoft.com/office/drawing/2016/ink" xmlns:am3d="http://schemas.microsoft.com/office/drawing/2017/model3d" xmlns:o="urn:schemas-microsoft-com:office:office" xmlns:oel="http://schemas.microsoft.com/office/2019/extlst" xmlns:r="http://schemas.openxmlformats.org/officeDocument/2006/relationships" xmlns:m="http://schemas.openxmlformats.org/officeDocument/2006/math" xmlns:v="urn:schemas-microsoft-com:vml" xmlns:wp14="http://schemas.microsoft.com/office/word/2010/wordprocessingDrawing" xmlns:wp="http://schemas.openxmlformats.org/drawingml/2006/wordprocessingDrawing" xmlns:w10="urn:schemas-microsoft-com:office:word" xmlns:w="http://schemas.openxmlformats.org/wordprocessingml/2006/main" xmlns:w14="http://schemas.microsoft.com/office/word/2010/wordml" xmlns:w15="http://schemas.microsoft.com/office/word/2012/wordml" xmlns:w16cex="http://schemas.microsoft.com/office/word/2018/wordml/cex" xmlns:w16cid="http://schemas.microsoft.com/office/word/2016/wordml/cid" xmlns:w16="http://schemas.microsoft.com/office/word/2018/wordml" xmlns:w16sdtdh="http://schemas.microsoft.com/office/word/2020/wordml/sdtdatahash" xmlns:w16se="http://schemas.microsoft.com/office/word/2015/wordml/symex" xmlns:wpg="http://schemas.microsoft.com/office/word/2010/wordprocessingGroup" xmlns:wpi="http://schemas.microsoft.com/office/word/2010/wordprocessingInk" xmlns:wne="http://schemas.microsoft.com/office/word/2006/wordml" xmlns:wps="http://schemas.microsoft.com/office/word/2010/wordprocessingShape" mc:Ignorable="w14 w15 w16se w16cid w16 w16cex w16sdtdh wp14">
   <w:abstractNum w:abstractNumId="0" w15:restartNumberingAfterBreak="0">
     <w:nsid w:val="3B5F617B"/>
     <w:multiLevelType w:val="hybridMultilevel"/>

</xml_diff>